<commit_message>
[Task 12] Updated patterns_element5.docx on behalf of Tomas Mondim
</commit_message>
<xml_diff>
--- a/Project/Phase 1/Sprint 1/team_member_Tomas_Mondim/patterns_element5.docx
+++ b/Project/Phase 1/Sprint 1/team_member_Tomas_Mondim/patterns_element5.docx
@@ -7,6 +7,8 @@
         <w:spacing w:after="0"/>
         <w:ind w:left="0" w:firstLine="0"/>
       </w:pPr>
+      <w:bookmarkStart w:id="0" w:name="_Hlk117181548"/>
+      <w:bookmarkEnd w:id="0"/>
       <w:r>
         <w:rPr>
           <w:b/>
@@ -428,13 +430,7 @@
         <w:rPr>
           <w:noProof/>
         </w:rPr>
-        <w:t xml:space="preserve"> </w:t>
-      </w:r>
-      <w:r>
-        <w:rPr>
-          <w:noProof/>
-        </w:rPr>
-        <w:t>G</w:t>
+        <w:t xml:space="preserve"> G</w:t>
       </w:r>
       <w:r>
         <w:rPr>
@@ -470,21 +466,8 @@
         <w:t>Decorators:</w:t>
       </w:r>
       <w:r>
-        <w:t xml:space="preserve"> </w:t>
-      </w:r>
-      <w:proofErr w:type="spellStart"/>
-      <w:r>
-        <w:t>CalendarActivityImpl</w:t>
-      </w:r>
-      <w:proofErr w:type="spellEnd"/>
-      <w:r>
-        <w:t xml:space="preserve"> and </w:t>
-      </w:r>
-      <w:proofErr w:type="spellStart"/>
-      <w:r>
-        <w:t>CalendarEvent</w:t>
-      </w:r>
-      <w:proofErr w:type="spellEnd"/>
+        <w:t xml:space="preserve"> CalendarActivityImpl and CalendarEvent</w:t>
+      </w:r>
     </w:p>
     <w:p>
       <w:pPr>
@@ -495,10 +478,346 @@
         </w:rPr>
       </w:pPr>
     </w:p>
+    <w:p>
+      <w:pPr>
+        <w:spacing w:after="0"/>
+        <w:ind w:left="427"/>
+        <w:rPr>
+          <w:noProof/>
+        </w:rPr>
+      </w:pPr>
+    </w:p>
+    <w:p>
+      <w:pPr>
+        <w:spacing w:after="0"/>
+        <w:ind w:left="427"/>
+        <w:rPr>
+          <w:b/>
+          <w:sz w:val="45"/>
+        </w:rPr>
+      </w:pPr>
+      <w:r>
+        <w:rPr>
+          <w:b/>
+          <w:sz w:val="45"/>
+        </w:rPr>
+        <w:t>F</w:t>
+      </w:r>
+      <w:r>
+        <w:rPr>
+          <w:b/>
+          <w:sz w:val="45"/>
+        </w:rPr>
+        <w:t>açade</w:t>
+      </w:r>
+      <w:r>
+        <w:rPr>
+          <w:b/>
+          <w:sz w:val="45"/>
+        </w:rPr>
+        <w:t xml:space="preserve"> </w:t>
+      </w:r>
+      <w:r>
+        <w:rPr>
+          <w:b/>
+          <w:sz w:val="45"/>
+        </w:rPr>
+        <w:t>Design Pattern</w:t>
+      </w:r>
+    </w:p>
+    <w:p>
+      <w:pPr>
+        <w:spacing w:after="0"/>
+        <w:ind w:left="0" w:firstLine="0"/>
+        <w:rPr>
+          <w:b/>
+          <w:sz w:val="45"/>
+        </w:rPr>
+      </w:pPr>
+      <w:r>
+        <w:rPr>
+          <w:b/>
+          <w:noProof/>
+          <w:sz w:val="45"/>
+        </w:rPr>
+        <w:drawing>
+          <wp:inline distT="0" distB="0" distL="0" distR="0" wp14:anchorId="12FE65F4" wp14:editId="4E5E1E58">
+            <wp:extent cx="5394960" cy="3482340"/>
+            <wp:effectExtent l="0" t="0" r="0" b="3810"/>
+            <wp:docPr id="8" name="Imagem 8"/>
+            <wp:cNvGraphicFramePr>
+              <a:graphicFrameLocks xmlns:a="http://schemas.openxmlformats.org/drawingml/2006/main" noChangeAspect="1"/>
+            </wp:cNvGraphicFramePr>
+            <a:graphic xmlns:a="http://schemas.openxmlformats.org/drawingml/2006/main">
+              <a:graphicData uri="http://schemas.openxmlformats.org/drawingml/2006/picture">
+                <pic:pic xmlns:pic="http://schemas.openxmlformats.org/drawingml/2006/picture">
+                  <pic:nvPicPr>
+                    <pic:cNvPr id="0" name="Picture 5"/>
+                    <pic:cNvPicPr>
+                      <a:picLocks noChangeAspect="1" noChangeArrowheads="1"/>
+                    </pic:cNvPicPr>
+                  </pic:nvPicPr>
+                  <pic:blipFill>
+                    <a:blip r:embed="rId10">
+                      <a:extLst>
+                        <a:ext uri="{28A0092B-C50C-407E-A947-70E740481C1C}">
+                          <a14:useLocalDpi xmlns:a14="http://schemas.microsoft.com/office/drawing/2010/main" val="0"/>
+                        </a:ext>
+                      </a:extLst>
+                    </a:blip>
+                    <a:srcRect/>
+                    <a:stretch>
+                      <a:fillRect/>
+                    </a:stretch>
+                  </pic:blipFill>
+                  <pic:spPr bwMode="auto">
+                    <a:xfrm>
+                      <a:off x="0" y="0"/>
+                      <a:ext cx="5394960" cy="3482340"/>
+                    </a:xfrm>
+                    <a:prstGeom prst="rect">
+                      <a:avLst/>
+                    </a:prstGeom>
+                    <a:noFill/>
+                    <a:ln>
+                      <a:noFill/>
+                    </a:ln>
+                  </pic:spPr>
+                </pic:pic>
+              </a:graphicData>
+            </a:graphic>
+          </wp:inline>
+        </w:drawing>
+      </w:r>
+    </w:p>
+    <w:p>
+      <w:pPr>
+        <w:spacing w:after="0"/>
+        <w:ind w:left="0" w:firstLine="0"/>
+        <w:rPr>
+          <w:b/>
+          <w:sz w:val="45"/>
+        </w:rPr>
+      </w:pPr>
+    </w:p>
+    <w:p>
+      <w:pPr>
+        <w:spacing w:after="0"/>
+        <w:ind w:left="0" w:firstLine="0"/>
+        <w:rPr>
+          <w:noProof/>
+        </w:rPr>
+      </w:pPr>
+      <w:r>
+        <w:rPr>
+          <w:noProof/>
+        </w:rPr>
+        <w:drawing>
+          <wp:inline distT="0" distB="0" distL="0" distR="0" wp14:anchorId="60ADF0B1" wp14:editId="6476AC97">
+            <wp:extent cx="5394960" cy="2407920"/>
+            <wp:effectExtent l="0" t="0" r="0" b="0"/>
+            <wp:docPr id="7" name="Imagem 7"/>
+            <wp:cNvGraphicFramePr>
+              <a:graphicFrameLocks xmlns:a="http://schemas.openxmlformats.org/drawingml/2006/main" noChangeAspect="1"/>
+            </wp:cNvGraphicFramePr>
+            <a:graphic xmlns:a="http://schemas.openxmlformats.org/drawingml/2006/main">
+              <a:graphicData uri="http://schemas.openxmlformats.org/drawingml/2006/picture">
+                <pic:pic xmlns:pic="http://schemas.openxmlformats.org/drawingml/2006/picture">
+                  <pic:nvPicPr>
+                    <pic:cNvPr id="0" name="Picture 4"/>
+                    <pic:cNvPicPr>
+                      <a:picLocks noChangeAspect="1" noChangeArrowheads="1"/>
+                    </pic:cNvPicPr>
+                  </pic:nvPicPr>
+                  <pic:blipFill>
+                    <a:blip r:embed="rId11" cstate="print">
+                      <a:extLst>
+                        <a:ext uri="{28A0092B-C50C-407E-A947-70E740481C1C}">
+                          <a14:useLocalDpi xmlns:a14="http://schemas.microsoft.com/office/drawing/2010/main" val="0"/>
+                        </a:ext>
+                      </a:extLst>
+                    </a:blip>
+                    <a:srcRect/>
+                    <a:stretch>
+                      <a:fillRect/>
+                    </a:stretch>
+                  </pic:blipFill>
+                  <pic:spPr bwMode="auto">
+                    <a:xfrm>
+                      <a:off x="0" y="0"/>
+                      <a:ext cx="5394960" cy="2407920"/>
+                    </a:xfrm>
+                    <a:prstGeom prst="rect">
+                      <a:avLst/>
+                    </a:prstGeom>
+                    <a:noFill/>
+                    <a:ln>
+                      <a:noFill/>
+                    </a:ln>
+                  </pic:spPr>
+                </pic:pic>
+              </a:graphicData>
+            </a:graphic>
+          </wp:inline>
+        </w:drawing>
+      </w:r>
+    </w:p>
+    <w:p>
+      <w:pPr>
+        <w:spacing w:after="0"/>
+        <w:ind w:left="0" w:firstLine="0"/>
+        <w:rPr>
+          <w:noProof/>
+          <w:lang w:val="pt-PT"/>
+        </w:rPr>
+      </w:pPr>
+      <w:r>
+        <w:rPr>
+          <w:noProof/>
+          <w:lang w:val="pt-PT"/>
+        </w:rPr>
+        <w:t>net/sourceforge/ganttproject/GanttProjectBase.java</w:t>
+      </w:r>
+    </w:p>
+    <w:p>
+      <w:pPr>
+        <w:spacing w:after="0"/>
+        <w:ind w:left="0" w:firstLine="0"/>
+        <w:rPr>
+          <w:b/>
+          <w:bCs/>
+          <w:noProof/>
+          <w:sz w:val="28"/>
+          <w:szCs w:val="24"/>
+          <w:lang w:val="pt-PT"/>
+        </w:rPr>
+      </w:pPr>
+      <w:r>
+        <w:rPr>
+          <w:b/>
+          <w:bCs/>
+          <w:noProof/>
+          <w:sz w:val="28"/>
+          <w:szCs w:val="24"/>
+          <w:lang w:val="pt-PT"/>
+        </w:rPr>
+        <w:lastRenderedPageBreak/>
+        <w:t xml:space="preserve">Encontrei uma </w:t>
+      </w:r>
+      <w:r>
+        <w:rPr>
+          <w:b/>
+          <w:bCs/>
+          <w:noProof/>
+          <w:sz w:val="28"/>
+          <w:szCs w:val="24"/>
+          <w:lang w:val="pt-PT"/>
+        </w:rPr>
+        <w:t>Façade</w:t>
+      </w:r>
+      <w:r>
+        <w:rPr>
+          <w:b/>
+          <w:bCs/>
+          <w:noProof/>
+          <w:sz w:val="28"/>
+          <w:szCs w:val="24"/>
+          <w:lang w:val="pt-PT"/>
+        </w:rPr>
+        <w:t xml:space="preserve"> classe (</w:t>
+      </w:r>
+      <w:r>
+        <w:rPr>
+          <w:b/>
+          <w:bCs/>
+          <w:noProof/>
+          <w:sz w:val="28"/>
+          <w:szCs w:val="24"/>
+          <w:lang w:val="pt-PT"/>
+        </w:rPr>
+        <w:t>Gant</w:t>
+      </w:r>
+      <w:r>
+        <w:rPr>
+          <w:b/>
+          <w:bCs/>
+          <w:noProof/>
+          <w:sz w:val="28"/>
+          <w:szCs w:val="24"/>
+          <w:lang w:val="pt-PT"/>
+        </w:rPr>
+        <w:t>t</w:t>
+      </w:r>
+      <w:r>
+        <w:rPr>
+          <w:b/>
+          <w:bCs/>
+          <w:noProof/>
+          <w:sz w:val="28"/>
+          <w:szCs w:val="24"/>
+          <w:lang w:val="pt-PT"/>
+        </w:rPr>
+        <w:t>ProjectBase</w:t>
+      </w:r>
+      <w:r>
+        <w:rPr>
+          <w:b/>
+          <w:bCs/>
+          <w:noProof/>
+          <w:sz w:val="28"/>
+          <w:szCs w:val="24"/>
+          <w:lang w:val="pt-PT"/>
+        </w:rPr>
+        <w:t xml:space="preserve">) </w:t>
+      </w:r>
+      <w:r>
+        <w:rPr>
+          <w:b/>
+          <w:bCs/>
+          <w:noProof/>
+          <w:sz w:val="28"/>
+          <w:szCs w:val="24"/>
+          <w:lang w:val="pt-PT"/>
+        </w:rPr>
+        <w:t>que vai servir de “interface” para a cria</w:t>
+      </w:r>
+      <w:r>
+        <w:rPr>
+          <w:b/>
+          <w:bCs/>
+          <w:noProof/>
+          <w:sz w:val="28"/>
+          <w:szCs w:val="24"/>
+          <w:lang w:val="pt-PT"/>
+        </w:rPr>
+        <w:t>çã</w:t>
+      </w:r>
+      <w:r>
+        <w:rPr>
+          <w:b/>
+          <w:bCs/>
+          <w:noProof/>
+          <w:sz w:val="28"/>
+          <w:szCs w:val="24"/>
+          <w:lang w:val="pt-PT"/>
+        </w:rPr>
+        <w:t>o dos outros objetos ditos subclasses.</w:t>
+      </w:r>
+    </w:p>
+    <w:p>
+      <w:pPr>
+        <w:spacing w:after="0"/>
+        <w:ind w:left="0" w:firstLine="0"/>
+        <w:rPr>
+          <w:noProof/>
+          <w:lang w:val="pt-PT"/>
+        </w:rPr>
+      </w:pPr>
+    </w:p>
     <w:sectPr>
-      <w:footerReference w:type="even" r:id="rId10"/>
-      <w:footerReference w:type="default" r:id="rId11"/>
-      <w:footerReference w:type="first" r:id="rId12"/>
+      <w:footerReference w:type="even" r:id="rId12"/>
+      <w:footerReference w:type="default" r:id="rId13"/>
+      <w:footerReference w:type="first" r:id="rId14"/>
       <w:pgSz w:w="11899" w:h="16838"/>
       <w:pgMar w:top="1417" w:right="1701" w:bottom="1417" w:left="1701" w:header="720" w:footer="649" w:gutter="0"/>
       <w:cols w:space="720"/>
@@ -899,15 +1218,6 @@
   </w:num>
   <w:num w:numId="2" w16cid:durableId="493491918">
     <w:abstractNumId w:val="1"/>
-    <w:lvlOverride w:ilvl="0"/>
-    <w:lvlOverride w:ilvl="1"/>
-    <w:lvlOverride w:ilvl="2"/>
-    <w:lvlOverride w:ilvl="3"/>
-    <w:lvlOverride w:ilvl="4"/>
-    <w:lvlOverride w:ilvl="5"/>
-    <w:lvlOverride w:ilvl="6"/>
-    <w:lvlOverride w:ilvl="7"/>
-    <w:lvlOverride w:ilvl="8"/>
   </w:num>
 </w:numbering>
 </file>

</xml_diff>

<commit_message>
[Task 13] Updated patterns_element5.docx on behalf of Tomas Mondim
</commit_message>
<xml_diff>
--- a/Project/Phase 1/Sprint 1/team_member_Tomas_Mondim/patterns_element5.docx
+++ b/Project/Phase 1/Sprint 1/team_member_Tomas_Mondim/patterns_element5.docx
@@ -6,6 +6,10 @@
       <w:pPr>
         <w:spacing w:after="0"/>
         <w:ind w:left="0" w:firstLine="0"/>
+        <w:rPr>
+          <w:b/>
+          <w:sz w:val="60"/>
+        </w:rPr>
       </w:pPr>
       <w:bookmarkStart w:id="0" w:name="_Hlk117181548"/>
       <w:bookmarkEnd w:id="0"/>
@@ -28,8 +32,313 @@
           <w:b/>
           <w:sz w:val="60"/>
         </w:rPr>
-        <w:t xml:space="preserve"> GanttProject</w:t>
-      </w:r>
+        <w:t xml:space="preserve"> </w:t>
+      </w:r>
+      <w:proofErr w:type="spellStart"/>
+      <w:r>
+        <w:rPr>
+          <w:b/>
+          <w:sz w:val="60"/>
+        </w:rPr>
+        <w:t>GanttProject</w:t>
+      </w:r>
+      <w:proofErr w:type="spellEnd"/>
+    </w:p>
+    <w:p>
+      <w:pPr>
+        <w:spacing w:after="0"/>
+        <w:ind w:left="0" w:firstLine="0"/>
+        <w:rPr>
+          <w:b/>
+          <w:sz w:val="60"/>
+        </w:rPr>
+      </w:pPr>
+    </w:p>
+    <w:p>
+      <w:pPr>
+        <w:spacing w:after="0"/>
+        <w:ind w:left="0" w:firstLine="0"/>
+        <w:rPr>
+          <w:b/>
+          <w:sz w:val="60"/>
+        </w:rPr>
+      </w:pPr>
+    </w:p>
+    <w:p>
+      <w:pPr>
+        <w:spacing w:after="0"/>
+        <w:ind w:left="0" w:firstLine="0"/>
+        <w:rPr>
+          <w:b/>
+          <w:sz w:val="52"/>
+          <w:szCs w:val="18"/>
+        </w:rPr>
+      </w:pPr>
+      <w:proofErr w:type="spellStart"/>
+      <w:r>
+        <w:rPr>
+          <w:b/>
+          <w:sz w:val="60"/>
+        </w:rPr>
+        <w:t>Introdução</w:t>
+      </w:r>
+      <w:proofErr w:type="spellEnd"/>
+      <w:r>
+        <w:rPr>
+          <w:b/>
+          <w:sz w:val="60"/>
+        </w:rPr>
+        <w:t>:</w:t>
+      </w:r>
+    </w:p>
+    <w:p>
+      <w:pPr>
+        <w:spacing w:after="0"/>
+        <w:ind w:left="0" w:firstLine="0"/>
+        <w:rPr>
+          <w:b/>
+          <w:sz w:val="52"/>
+          <w:szCs w:val="18"/>
+        </w:rPr>
+      </w:pPr>
+      <w:proofErr w:type="spellStart"/>
+      <w:r>
+        <w:rPr>
+          <w:b/>
+          <w:sz w:val="52"/>
+          <w:szCs w:val="18"/>
+        </w:rPr>
+        <w:t>Enumeração</w:t>
+      </w:r>
+      <w:proofErr w:type="spellEnd"/>
+      <w:r>
+        <w:rPr>
+          <w:b/>
+          <w:sz w:val="52"/>
+          <w:szCs w:val="18"/>
+        </w:rPr>
+        <w:t xml:space="preserve"> de 3 design patterns </w:t>
+      </w:r>
+      <w:proofErr w:type="spellStart"/>
+      <w:r>
+        <w:rPr>
+          <w:b/>
+          <w:sz w:val="52"/>
+          <w:szCs w:val="18"/>
+        </w:rPr>
+        <w:t>encontrados</w:t>
+      </w:r>
+      <w:proofErr w:type="spellEnd"/>
+      <w:r>
+        <w:rPr>
+          <w:b/>
+          <w:sz w:val="52"/>
+          <w:szCs w:val="18"/>
+        </w:rPr>
+        <w:t xml:space="preserve"> no </w:t>
+      </w:r>
+      <w:proofErr w:type="spellStart"/>
+      <w:r>
+        <w:rPr>
+          <w:b/>
+          <w:sz w:val="52"/>
+          <w:szCs w:val="18"/>
+        </w:rPr>
+        <w:t>cadigo</w:t>
+      </w:r>
+      <w:proofErr w:type="spellEnd"/>
+      <w:r>
+        <w:rPr>
+          <w:b/>
+          <w:sz w:val="52"/>
+          <w:szCs w:val="18"/>
+        </w:rPr>
+        <w:t xml:space="preserve"> </w:t>
+      </w:r>
+      <w:proofErr w:type="spellStart"/>
+      <w:r>
+        <w:rPr>
+          <w:b/>
+          <w:sz w:val="52"/>
+          <w:szCs w:val="18"/>
+        </w:rPr>
+        <w:t>fornecido</w:t>
+      </w:r>
+      <w:proofErr w:type="spellEnd"/>
+      <w:r>
+        <w:rPr>
+          <w:b/>
+          <w:sz w:val="52"/>
+          <w:szCs w:val="18"/>
+        </w:rPr>
+        <w:t xml:space="preserve"> da </w:t>
+      </w:r>
+      <w:proofErr w:type="spellStart"/>
+      <w:r>
+        <w:rPr>
+          <w:b/>
+          <w:sz w:val="52"/>
+          <w:szCs w:val="18"/>
+        </w:rPr>
+        <w:t>nossa</w:t>
+      </w:r>
+      <w:proofErr w:type="spellEnd"/>
+      <w:r>
+        <w:rPr>
+          <w:b/>
+          <w:sz w:val="52"/>
+          <w:szCs w:val="18"/>
+        </w:rPr>
+        <w:t xml:space="preserve"> </w:t>
+      </w:r>
+      <w:proofErr w:type="spellStart"/>
+      <w:r>
+        <w:rPr>
+          <w:b/>
+          <w:sz w:val="52"/>
+          <w:szCs w:val="18"/>
+        </w:rPr>
+        <w:t>aplicação</w:t>
+      </w:r>
+      <w:proofErr w:type="spellEnd"/>
+      <w:r>
+        <w:rPr>
+          <w:b/>
+          <w:sz w:val="52"/>
+          <w:szCs w:val="18"/>
+        </w:rPr>
+        <w:t xml:space="preserve"> </w:t>
+      </w:r>
+      <w:proofErr w:type="spellStart"/>
+      <w:r>
+        <w:rPr>
+          <w:b/>
+          <w:sz w:val="52"/>
+          <w:szCs w:val="18"/>
+        </w:rPr>
+        <w:t>GanttProject</w:t>
+      </w:r>
+      <w:proofErr w:type="spellEnd"/>
+    </w:p>
+    <w:p>
+      <w:pPr>
+        <w:spacing w:after="0"/>
+        <w:ind w:left="0" w:firstLine="0"/>
+        <w:rPr>
+          <w:b/>
+          <w:sz w:val="60"/>
+        </w:rPr>
+      </w:pPr>
+    </w:p>
+    <w:p>
+      <w:pPr>
+        <w:spacing w:after="0"/>
+        <w:ind w:left="0" w:firstLine="0"/>
+        <w:rPr>
+          <w:b/>
+          <w:sz w:val="60"/>
+        </w:rPr>
+      </w:pPr>
+    </w:p>
+    <w:p>
+      <w:pPr>
+        <w:spacing w:after="0"/>
+        <w:ind w:left="0" w:firstLine="0"/>
+        <w:rPr>
+          <w:b/>
+          <w:sz w:val="60"/>
+        </w:rPr>
+      </w:pPr>
+    </w:p>
+    <w:p>
+      <w:pPr>
+        <w:spacing w:after="0"/>
+        <w:ind w:left="0" w:firstLine="0"/>
+        <w:rPr>
+          <w:b/>
+          <w:sz w:val="60"/>
+        </w:rPr>
+      </w:pPr>
+    </w:p>
+    <w:p>
+      <w:pPr>
+        <w:spacing w:after="0"/>
+        <w:ind w:left="0" w:firstLine="0"/>
+        <w:rPr>
+          <w:b/>
+          <w:sz w:val="60"/>
+        </w:rPr>
+      </w:pPr>
+    </w:p>
+    <w:p>
+      <w:pPr>
+        <w:spacing w:after="0"/>
+        <w:ind w:left="0" w:firstLine="0"/>
+        <w:rPr>
+          <w:b/>
+          <w:sz w:val="60"/>
+        </w:rPr>
+      </w:pPr>
+    </w:p>
+    <w:p>
+      <w:pPr>
+        <w:spacing w:after="0"/>
+        <w:ind w:left="0" w:firstLine="0"/>
+        <w:rPr>
+          <w:b/>
+          <w:sz w:val="60"/>
+        </w:rPr>
+      </w:pPr>
+    </w:p>
+    <w:p>
+      <w:pPr>
+        <w:spacing w:after="0"/>
+        <w:ind w:left="0" w:firstLine="0"/>
+        <w:rPr>
+          <w:b/>
+          <w:sz w:val="60"/>
+        </w:rPr>
+      </w:pPr>
+    </w:p>
+    <w:p>
+      <w:pPr>
+        <w:spacing w:after="0"/>
+        <w:ind w:left="0" w:firstLine="0"/>
+        <w:rPr>
+          <w:b/>
+          <w:sz w:val="60"/>
+        </w:rPr>
+      </w:pPr>
+    </w:p>
+    <w:p>
+      <w:pPr>
+        <w:spacing w:after="0"/>
+        <w:ind w:left="0" w:firstLine="0"/>
+        <w:rPr>
+          <w:b/>
+          <w:sz w:val="60"/>
+        </w:rPr>
+      </w:pPr>
+    </w:p>
+    <w:p>
+      <w:pPr>
+        <w:spacing w:after="0"/>
+        <w:ind w:left="0" w:firstLine="0"/>
+        <w:rPr>
+          <w:b/>
+          <w:sz w:val="60"/>
+        </w:rPr>
+      </w:pPr>
+    </w:p>
+    <w:p>
+      <w:pPr>
+        <w:spacing w:after="0"/>
+        <w:ind w:left="0" w:firstLine="0"/>
+        <w:rPr>
+          <w:b/>
+          <w:sz w:val="60"/>
+        </w:rPr>
+      </w:pPr>
     </w:p>
     <w:p>
       <w:pPr>
@@ -47,6 +356,7 @@
           <w:b/>
           <w:sz w:val="45"/>
         </w:rPr>
+        <w:lastRenderedPageBreak/>
         <w:t>Decorator</w:t>
       </w:r>
       <w:r>
@@ -333,15 +643,6 @@
     </w:p>
     <w:p>
       <w:pPr>
-        <w:spacing w:after="0"/>
-        <w:ind w:left="0" w:right="-192" w:firstLine="0"/>
-        <w:rPr>
-          <w:noProof/>
-        </w:rPr>
-      </w:pPr>
-    </w:p>
-    <w:p>
-      <w:pPr>
         <w:spacing w:before="60" w:after="0"/>
         <w:ind w:left="0" w:firstLine="0"/>
         <w:rPr>
@@ -466,8 +767,21 @@
         <w:t>Decorators:</w:t>
       </w:r>
       <w:r>
-        <w:t xml:space="preserve"> CalendarActivityImpl and CalendarEvent</w:t>
-      </w:r>
+        <w:t xml:space="preserve"> </w:t>
+      </w:r>
+      <w:proofErr w:type="spellStart"/>
+      <w:r>
+        <w:t>CalendarActivityImpl</w:t>
+      </w:r>
+      <w:proofErr w:type="spellEnd"/>
+      <w:r>
+        <w:t xml:space="preserve"> and </w:t>
+      </w:r>
+      <w:proofErr w:type="spellStart"/>
+      <w:r>
+        <w:t>CalendarEvent</w:t>
+      </w:r>
+      <w:proofErr w:type="spellEnd"/>
     </w:p>
     <w:p>
       <w:pPr>
@@ -501,21 +815,7 @@
           <w:b/>
           <w:sz w:val="45"/>
         </w:rPr>
-        <w:t>F</w:t>
-      </w:r>
-      <w:r>
-        <w:rPr>
-          <w:b/>
-          <w:sz w:val="45"/>
-        </w:rPr>
-        <w:t>açade</w:t>
-      </w:r>
-      <w:r>
-        <w:rPr>
-          <w:b/>
-          <w:sz w:val="45"/>
-        </w:rPr>
-        <w:t xml:space="preserve"> </w:t>
+        <w:t xml:space="preserve">FAÇADE </w:t>
       </w:r>
       <w:r>
         <w:rPr>
@@ -668,13 +968,11 @@
         <w:ind w:left="0" w:firstLine="0"/>
         <w:rPr>
           <w:noProof/>
-          <w:lang w:val="pt-PT"/>
-        </w:rPr>
-      </w:pPr>
-      <w:r>
-        <w:rPr>
-          <w:noProof/>
-          <w:lang w:val="pt-PT"/>
+        </w:rPr>
+      </w:pPr>
+      <w:r>
+        <w:rPr>
+          <w:noProof/>
         </w:rPr>
         <w:t>net/sourceforge/ganttproject/GanttProjectBase.java</w:t>
       </w:r>
@@ -689,32 +987,34 @@
           <w:noProof/>
           <w:sz w:val="28"/>
           <w:szCs w:val="24"/>
-          <w:lang w:val="pt-PT"/>
-        </w:rPr>
-      </w:pPr>
-      <w:r>
+        </w:rPr>
+      </w:pPr>
+    </w:p>
+    <w:p>
+      <w:pPr>
+        <w:spacing w:after="0"/>
+        <w:ind w:left="0" w:firstLine="0"/>
         <w:rPr>
           <w:b/>
           <w:bCs/>
           <w:noProof/>
           <w:sz w:val="28"/>
           <w:szCs w:val="24"/>
-          <w:lang w:val="pt-PT"/>
-        </w:rPr>
-        <w:lastRenderedPageBreak/>
-        <w:t xml:space="preserve">Encontrei uma </w:t>
-      </w:r>
-      <w:r>
+        </w:rPr>
+      </w:pPr>
+    </w:p>
+    <w:p>
+      <w:pPr>
+        <w:spacing w:after="0"/>
+        <w:ind w:left="0" w:firstLine="0"/>
         <w:rPr>
           <w:b/>
           <w:bCs/>
           <w:noProof/>
           <w:sz w:val="28"/>
           <w:szCs w:val="24"/>
-          <w:lang w:val="pt-PT"/>
-        </w:rPr>
-        <w:t>Façade</w:t>
-      </w:r>
+        </w:rPr>
+      </w:pPr>
       <w:r>
         <w:rPr>
           <w:b/>
@@ -722,9 +1022,8 @@
           <w:noProof/>
           <w:sz w:val="28"/>
           <w:szCs w:val="24"/>
-          <w:lang w:val="pt-PT"/>
-        </w:rPr>
-        <w:t xml:space="preserve"> classe (</w:t>
+        </w:rPr>
+        <w:t xml:space="preserve">Encontrei uma </w:t>
       </w:r>
       <w:r>
         <w:rPr>
@@ -733,9 +1032,8 @@
           <w:noProof/>
           <w:sz w:val="28"/>
           <w:szCs w:val="24"/>
-          <w:lang w:val="pt-PT"/>
-        </w:rPr>
-        <w:t>Gant</w:t>
+        </w:rPr>
+        <w:t>Façade</w:t>
       </w:r>
       <w:r>
         <w:rPr>
@@ -744,9 +1042,8 @@
           <w:noProof/>
           <w:sz w:val="28"/>
           <w:szCs w:val="24"/>
-          <w:lang w:val="pt-PT"/>
-        </w:rPr>
-        <w:t>t</w:t>
+        </w:rPr>
+        <w:t xml:space="preserve"> classe (</w:t>
       </w:r>
       <w:r>
         <w:rPr>
@@ -755,9 +1052,8 @@
           <w:noProof/>
           <w:sz w:val="28"/>
           <w:szCs w:val="24"/>
-          <w:lang w:val="pt-PT"/>
-        </w:rPr>
-        <w:t>ProjectBase</w:t>
+        </w:rPr>
+        <w:t>GantProjectBase</w:t>
       </w:r>
       <w:r>
         <w:rPr>
@@ -766,7 +1062,6 @@
           <w:noProof/>
           <w:sz w:val="28"/>
           <w:szCs w:val="24"/>
-          <w:lang w:val="pt-PT"/>
         </w:rPr>
         <w:t xml:space="preserve">) </w:t>
       </w:r>
@@ -777,10 +1072,252 @@
           <w:noProof/>
           <w:sz w:val="28"/>
           <w:szCs w:val="24"/>
-          <w:lang w:val="pt-PT"/>
-        </w:rPr>
-        <w:t>que vai servir de “interface” para a cria</w:t>
-      </w:r>
+        </w:rPr>
+        <w:t>que vai servir de “interface” para a criacao dos outros objetos ditos subclasses.</w:t>
+      </w:r>
+    </w:p>
+    <w:p>
+      <w:pPr>
+        <w:spacing w:after="0"/>
+        <w:ind w:left="0" w:firstLine="0"/>
+        <w:rPr>
+          <w:noProof/>
+        </w:rPr>
+      </w:pPr>
+    </w:p>
+    <w:p>
+      <w:pPr>
+        <w:spacing w:after="0"/>
+        <w:ind w:left="427"/>
+        <w:rPr>
+          <w:b/>
+          <w:sz w:val="45"/>
+        </w:rPr>
+      </w:pPr>
+    </w:p>
+    <w:p>
+      <w:pPr>
+        <w:spacing w:after="0"/>
+        <w:ind w:left="427"/>
+        <w:rPr>
+          <w:b/>
+          <w:sz w:val="45"/>
+        </w:rPr>
+      </w:pPr>
+    </w:p>
+    <w:p>
+      <w:pPr>
+        <w:spacing w:after="0"/>
+        <w:ind w:left="427"/>
+        <w:rPr>
+          <w:b/>
+          <w:sz w:val="45"/>
+        </w:rPr>
+      </w:pPr>
+    </w:p>
+    <w:p>
+      <w:pPr>
+        <w:spacing w:after="0"/>
+        <w:ind w:left="427"/>
+        <w:rPr>
+          <w:b/>
+          <w:sz w:val="45"/>
+        </w:rPr>
+      </w:pPr>
+    </w:p>
+    <w:p>
+      <w:pPr>
+        <w:spacing w:after="0"/>
+        <w:ind w:left="427"/>
+        <w:rPr>
+          <w:b/>
+          <w:sz w:val="45"/>
+        </w:rPr>
+      </w:pPr>
+      <w:r>
+        <w:rPr>
+          <w:b/>
+          <w:sz w:val="45"/>
+        </w:rPr>
+        <w:t>Singleton</w:t>
+      </w:r>
+      <w:r>
+        <w:rPr>
+          <w:b/>
+          <w:sz w:val="45"/>
+        </w:rPr>
+        <w:t xml:space="preserve"> Design Pattern</w:t>
+      </w:r>
+    </w:p>
+    <w:p>
+      <w:pPr>
+        <w:spacing w:after="0"/>
+        <w:ind w:left="0" w:firstLine="0"/>
+        <w:rPr>
+          <w:noProof/>
+        </w:rPr>
+      </w:pPr>
+      <w:r>
+        <w:rPr>
+          <w:b/>
+          <w:noProof/>
+          <w:sz w:val="45"/>
+        </w:rPr>
+        <w:drawing>
+          <wp:inline distT="0" distB="0" distL="0" distR="0" wp14:anchorId="35959DE4" wp14:editId="47D70B92">
+            <wp:extent cx="5387340" cy="2004060"/>
+            <wp:effectExtent l="0" t="0" r="3810" b="0"/>
+            <wp:docPr id="9" name="Imagem 9"/>
+            <wp:cNvGraphicFramePr>
+              <a:graphicFrameLocks xmlns:a="http://schemas.openxmlformats.org/drawingml/2006/main" noChangeAspect="1"/>
+            </wp:cNvGraphicFramePr>
+            <a:graphic xmlns:a="http://schemas.openxmlformats.org/drawingml/2006/main">
+              <a:graphicData uri="http://schemas.openxmlformats.org/drawingml/2006/picture">
+                <pic:pic xmlns:pic="http://schemas.openxmlformats.org/drawingml/2006/picture">
+                  <pic:nvPicPr>
+                    <pic:cNvPr id="0" name="Picture 6"/>
+                    <pic:cNvPicPr>
+                      <a:picLocks noChangeAspect="1" noChangeArrowheads="1"/>
+                    </pic:cNvPicPr>
+                  </pic:nvPicPr>
+                  <pic:blipFill>
+                    <a:blip r:embed="rId12">
+                      <a:extLst>
+                        <a:ext uri="{28A0092B-C50C-407E-A947-70E740481C1C}">
+                          <a14:useLocalDpi xmlns:a14="http://schemas.microsoft.com/office/drawing/2010/main" val="0"/>
+                        </a:ext>
+                      </a:extLst>
+                    </a:blip>
+                    <a:srcRect/>
+                    <a:stretch>
+                      <a:fillRect/>
+                    </a:stretch>
+                  </pic:blipFill>
+                  <pic:spPr bwMode="auto">
+                    <a:xfrm>
+                      <a:off x="0" y="0"/>
+                      <a:ext cx="5387340" cy="2004060"/>
+                    </a:xfrm>
+                    <a:prstGeom prst="rect">
+                      <a:avLst/>
+                    </a:prstGeom>
+                    <a:noFill/>
+                    <a:ln>
+                      <a:noFill/>
+                    </a:ln>
+                  </pic:spPr>
+                </pic:pic>
+              </a:graphicData>
+            </a:graphic>
+          </wp:inline>
+        </w:drawing>
+      </w:r>
+    </w:p>
+    <w:p>
+      <w:pPr>
+        <w:spacing w:after="0"/>
+        <w:ind w:left="0" w:firstLine="0"/>
+        <w:rPr>
+          <w:noProof/>
+        </w:rPr>
+      </w:pPr>
+    </w:p>
+    <w:p>
+      <w:pPr>
+        <w:spacing w:after="0"/>
+        <w:ind w:left="0" w:firstLine="0"/>
+        <w:rPr>
+          <w:noProof/>
+        </w:rPr>
+      </w:pPr>
+      <w:r>
+        <w:rPr>
+          <w:b/>
+          <w:noProof/>
+          <w:sz w:val="45"/>
+        </w:rPr>
+        <w:drawing>
+          <wp:inline distT="0" distB="0" distL="0" distR="0" wp14:anchorId="21E13CA9" wp14:editId="58E0DF75">
+            <wp:extent cx="5387340" cy="1699260"/>
+            <wp:effectExtent l="0" t="0" r="3810" b="0"/>
+            <wp:docPr id="10" name="Imagem 10"/>
+            <wp:cNvGraphicFramePr>
+              <a:graphicFrameLocks xmlns:a="http://schemas.openxmlformats.org/drawingml/2006/main" noChangeAspect="1"/>
+            </wp:cNvGraphicFramePr>
+            <a:graphic xmlns:a="http://schemas.openxmlformats.org/drawingml/2006/main">
+              <a:graphicData uri="http://schemas.openxmlformats.org/drawingml/2006/picture">
+                <pic:pic xmlns:pic="http://schemas.openxmlformats.org/drawingml/2006/picture">
+                  <pic:nvPicPr>
+                    <pic:cNvPr id="0" name="Picture 7"/>
+                    <pic:cNvPicPr>
+                      <a:picLocks noChangeAspect="1" noChangeArrowheads="1"/>
+                    </pic:cNvPicPr>
+                  </pic:nvPicPr>
+                  <pic:blipFill>
+                    <a:blip r:embed="rId13">
+                      <a:extLst>
+                        <a:ext uri="{28A0092B-C50C-407E-A947-70E740481C1C}">
+                          <a14:useLocalDpi xmlns:a14="http://schemas.microsoft.com/office/drawing/2010/main" val="0"/>
+                        </a:ext>
+                      </a:extLst>
+                    </a:blip>
+                    <a:srcRect/>
+                    <a:stretch>
+                      <a:fillRect/>
+                    </a:stretch>
+                  </pic:blipFill>
+                  <pic:spPr bwMode="auto">
+                    <a:xfrm>
+                      <a:off x="0" y="0"/>
+                      <a:ext cx="5387340" cy="1699260"/>
+                    </a:xfrm>
+                    <a:prstGeom prst="rect">
+                      <a:avLst/>
+                    </a:prstGeom>
+                    <a:noFill/>
+                    <a:ln>
+                      <a:noFill/>
+                    </a:ln>
+                  </pic:spPr>
+                </pic:pic>
+              </a:graphicData>
+            </a:graphic>
+          </wp:inline>
+        </w:drawing>
+      </w:r>
+    </w:p>
+    <w:p>
+      <w:pPr>
+        <w:spacing w:after="0"/>
+        <w:ind w:left="0" w:firstLine="0"/>
+        <w:rPr>
+          <w:noProof/>
+        </w:rPr>
+      </w:pPr>
+      <w:r>
+        <w:rPr>
+          <w:noProof/>
+        </w:rPr>
+        <w:t>net/sourceforge/ganttproject/gui/GanttLookAndFeels.java</w:t>
+      </w:r>
+    </w:p>
+    <w:p>
+      <w:pPr>
+        <w:spacing w:after="0"/>
+        <w:ind w:left="0" w:firstLine="0"/>
+        <w:rPr>
+          <w:noProof/>
+        </w:rPr>
+      </w:pPr>
+    </w:p>
+    <w:p>
+      <w:pPr>
+        <w:spacing w:after="0"/>
+        <w:ind w:left="0" w:firstLine="0"/>
+        <w:rPr>
+          <w:noProof/>
+        </w:rPr>
+      </w:pPr>
       <w:r>
         <w:rPr>
           <w:b/>
@@ -788,38 +1325,16 @@
           <w:noProof/>
           <w:sz w:val="28"/>
           <w:szCs w:val="24"/>
-          <w:lang w:val="pt-PT"/>
-        </w:rPr>
-        <w:t>çã</w:t>
-      </w:r>
-      <w:r>
-        <w:rPr>
-          <w:b/>
-          <w:bCs/>
-          <w:noProof/>
-          <w:sz w:val="28"/>
-          <w:szCs w:val="24"/>
-          <w:lang w:val="pt-PT"/>
-        </w:rPr>
-        <w:t>o dos outros objetos ditos subclasses.</w:t>
-      </w:r>
-    </w:p>
-    <w:p>
-      <w:pPr>
-        <w:spacing w:after="0"/>
-        <w:ind w:left="0" w:firstLine="0"/>
-        <w:rPr>
-          <w:noProof/>
-          <w:lang w:val="pt-PT"/>
-        </w:rPr>
-      </w:pPr>
+        </w:rPr>
+        <w:t>Basicamente, este vai ser o unico ponto de acesso para criacao deste objeto assegurando a criação de apenas um, neste caso sendo usada no UIFacade…</w:t>
+      </w:r>
     </w:p>
     <w:sectPr>
-      <w:footerReference w:type="even" r:id="rId12"/>
-      <w:footerReference w:type="default" r:id="rId13"/>
-      <w:footerReference w:type="first" r:id="rId14"/>
+      <w:footerReference w:type="even" r:id="rId14"/>
+      <w:footerReference w:type="default" r:id="rId15"/>
+      <w:footerReference w:type="first" r:id="rId16"/>
       <w:pgSz w:w="11899" w:h="16838"/>
-      <w:pgMar w:top="1417" w:right="1701" w:bottom="1417" w:left="1701" w:header="720" w:footer="649" w:gutter="0"/>
+      <w:pgMar w:top="720" w:right="720" w:bottom="720" w:left="720" w:header="720" w:footer="649" w:gutter="0"/>
       <w:cols w:space="720"/>
       <w:docGrid w:linePitch="326"/>
     </w:sectPr>

</xml_diff>

<commit_message>
[Task 14] Corrected patterns_element5.docx on behalf of Tomas Mondim
</commit_message>
<xml_diff>
--- a/Project/Phase 1/Sprint 1/team_member_Tomas_Mondim/patterns_element5.docx
+++ b/Project/Phase 1/Sprint 1/team_member_Tomas_Mondim/patterns_element5.docx
@@ -459,31 +459,19 @@
           <w:sz w:val="17"/>
         </w:rPr>
       </w:pPr>
-    </w:p>
-    <w:p>
-      <w:pPr>
-        <w:spacing w:after="160"/>
-        <w:ind w:left="0" w:firstLine="0"/>
+      <w:r>
         <w:rPr>
           <w:rFonts w:ascii="Courier New" w:eastAsia="Courier New" w:hAnsi="Courier New" w:cs="Courier New"/>
+          <w:noProof/>
           <w:color w:val="EB5757"/>
           <w:w w:val="99"/>
           <w:sz w:val="17"/>
         </w:rPr>
-      </w:pPr>
-      <w:r>
-        <w:rPr>
-          <w:rFonts w:ascii="Courier New" w:eastAsia="Courier New" w:hAnsi="Courier New" w:cs="Courier New"/>
-          <w:noProof/>
-          <w:color w:val="EB5757"/>
-          <w:w w:val="99"/>
-          <w:sz w:val="17"/>
-        </w:rPr>
         <w:drawing>
-          <wp:inline distT="0" distB="0" distL="0" distR="0" wp14:anchorId="769E3E5C" wp14:editId="49FFBD83">
-            <wp:extent cx="5394960" cy="2270760"/>
+          <wp:inline distT="0" distB="0" distL="0" distR="0" wp14:anchorId="72EE9675" wp14:editId="6E3D621D">
+            <wp:extent cx="6637020" cy="2362200"/>
             <wp:effectExtent l="0" t="0" r="0" b="0"/>
-            <wp:docPr id="3" name="Imagem 3"/>
+            <wp:docPr id="11" name="Imagem 11"/>
             <wp:cNvGraphicFramePr>
               <a:graphicFrameLocks xmlns:a="http://schemas.openxmlformats.org/drawingml/2006/main" noChangeAspect="1"/>
             </wp:cNvGraphicFramePr>
@@ -491,7 +479,7 @@
               <a:graphicData uri="http://schemas.openxmlformats.org/drawingml/2006/picture">
                 <pic:pic xmlns:pic="http://schemas.openxmlformats.org/drawingml/2006/picture">
                   <pic:nvPicPr>
-                    <pic:cNvPr id="0" name="Picture 2"/>
+                    <pic:cNvPr id="0" name="Picture 8"/>
                     <pic:cNvPicPr>
                       <a:picLocks noChangeAspect="1" noChangeArrowheads="1"/>
                     </pic:cNvPicPr>
@@ -512,7 +500,7 @@
                   <pic:spPr bwMode="auto">
                     <a:xfrm>
                       <a:off x="0" y="0"/>
-                      <a:ext cx="5394960" cy="2270760"/>
+                      <a:ext cx="6637020" cy="2362200"/>
                     </a:xfrm>
                     <a:prstGeom prst="rect">
                       <a:avLst/>
@@ -540,31 +528,19 @@
           <w:sz w:val="17"/>
         </w:rPr>
       </w:pPr>
-    </w:p>
-    <w:p>
-      <w:pPr>
-        <w:spacing w:after="160"/>
-        <w:ind w:left="0" w:firstLine="0"/>
+      <w:r>
         <w:rPr>
           <w:rFonts w:ascii="Courier New" w:eastAsia="Courier New" w:hAnsi="Courier New" w:cs="Courier New"/>
+          <w:noProof/>
           <w:color w:val="EB5757"/>
           <w:w w:val="99"/>
           <w:sz w:val="17"/>
         </w:rPr>
-      </w:pPr>
-      <w:r>
-        <w:rPr>
-          <w:rFonts w:ascii="Courier New" w:eastAsia="Courier New" w:hAnsi="Courier New" w:cs="Courier New"/>
-          <w:noProof/>
-          <w:color w:val="EB5757"/>
-          <w:w w:val="99"/>
-          <w:sz w:val="17"/>
-        </w:rPr>
         <w:drawing>
-          <wp:inline distT="0" distB="0" distL="0" distR="0" wp14:anchorId="78FFF81B" wp14:editId="2F1F0B32">
-            <wp:extent cx="5394960" cy="1630680"/>
-            <wp:effectExtent l="0" t="0" r="0" b="7620"/>
-            <wp:docPr id="4" name="Imagem 4"/>
+          <wp:inline distT="0" distB="0" distL="0" distR="0" wp14:anchorId="52B24E16" wp14:editId="2EE433EF">
+            <wp:extent cx="6637020" cy="2263140"/>
+            <wp:effectExtent l="0" t="0" r="0" b="3810"/>
+            <wp:docPr id="12" name="Imagem 12"/>
             <wp:cNvGraphicFramePr>
               <a:graphicFrameLocks xmlns:a="http://schemas.openxmlformats.org/drawingml/2006/main" noChangeAspect="1"/>
             </wp:cNvGraphicFramePr>
@@ -572,7 +548,7 @@
               <a:graphicData uri="http://schemas.openxmlformats.org/drawingml/2006/picture">
                 <pic:pic xmlns:pic="http://schemas.openxmlformats.org/drawingml/2006/picture">
                   <pic:nvPicPr>
-                    <pic:cNvPr id="0" name="Picture 3"/>
+                    <pic:cNvPr id="0" name="Picture 9"/>
                     <pic:cNvPicPr>
                       <a:picLocks noChangeAspect="1" noChangeArrowheads="1"/>
                     </pic:cNvPicPr>
@@ -593,7 +569,7 @@
                   <pic:spPr bwMode="auto">
                     <a:xfrm>
                       <a:off x="0" y="0"/>
-                      <a:ext cx="5394960" cy="1630680"/>
+                      <a:ext cx="6637020" cy="2263140"/>
                     </a:xfrm>
                     <a:prstGeom prst="rect">
                       <a:avLst/>
@@ -653,19 +629,19 @@
         <w:rPr>
           <w:noProof/>
         </w:rPr>
-        <w:t xml:space="preserve">This is a Decorator design pattern because we have decorator classes, all with the same common type </w:t>
-      </w:r>
-      <w:r>
-        <w:rPr>
-          <w:noProof/>
-        </w:rPr>
-        <w:t>Calendar</w:t>
-      </w:r>
-      <w:r>
-        <w:rPr>
-          <w:noProof/>
-        </w:rPr>
-        <w:t>, that add their own behavior to a wrapped object.</w:t>
+        <w:t xml:space="preserve">Encontrei um Decorator, que tem como base o </w:t>
+      </w:r>
+      <w:r>
+        <w:rPr>
+          <w:noProof/>
+        </w:rPr>
+        <w:t>GpcCalendarBase</w:t>
+      </w:r>
+      <w:r>
+        <w:rPr>
+          <w:noProof/>
+        </w:rPr>
+        <w:t xml:space="preserve"> e tem pelo menos as duas decorator classes que estao nos prints, todas com o mesmo tipo e que adicionam coisas diferentes ao mesmo objeto.</w:t>
       </w:r>
     </w:p>
     <w:p>
@@ -678,6 +654,8 @@
         <w:spacing w:before="60" w:after="0" w:line="256" w:lineRule="auto"/>
         <w:rPr>
           <w:noProof/>
+          <w:sz w:val="18"/>
+          <w:szCs w:val="16"/>
         </w:rPr>
       </w:pPr>
       <w:r>
@@ -685,24 +663,32 @@
           <w:b/>
           <w:bCs/>
           <w:noProof/>
+          <w:sz w:val="18"/>
+          <w:szCs w:val="16"/>
         </w:rPr>
         <w:t>Component interface:</w:t>
       </w:r>
       <w:r>
         <w:rPr>
           <w:noProof/>
+          <w:sz w:val="18"/>
+          <w:szCs w:val="16"/>
         </w:rPr>
         <w:t xml:space="preserve"> </w:t>
       </w:r>
       <w:r>
         <w:rPr>
           <w:noProof/>
+          <w:sz w:val="18"/>
+          <w:szCs w:val="16"/>
         </w:rPr>
         <w:t>Gpc</w:t>
       </w:r>
       <w:r>
         <w:rPr>
           <w:noProof/>
+          <w:sz w:val="18"/>
+          <w:szCs w:val="16"/>
         </w:rPr>
         <w:t>Calendar</w:t>
       </w:r>
@@ -717,6 +703,8 @@
         <w:spacing w:before="60" w:after="0" w:line="256" w:lineRule="auto"/>
         <w:rPr>
           <w:noProof/>
+          <w:sz w:val="18"/>
+          <w:szCs w:val="16"/>
         </w:rPr>
       </w:pPr>
       <w:r>
@@ -724,24 +712,32 @@
           <w:b/>
           <w:bCs/>
           <w:noProof/>
+          <w:sz w:val="18"/>
+          <w:szCs w:val="16"/>
         </w:rPr>
         <w:t>Base object:</w:t>
       </w:r>
       <w:r>
         <w:rPr>
           <w:noProof/>
+          <w:sz w:val="18"/>
+          <w:szCs w:val="16"/>
         </w:rPr>
         <w:t xml:space="preserve"> G</w:t>
       </w:r>
       <w:r>
         <w:rPr>
           <w:noProof/>
+          <w:sz w:val="18"/>
+          <w:szCs w:val="16"/>
         </w:rPr>
         <w:t>pc</w:t>
       </w:r>
       <w:r>
         <w:rPr>
           <w:noProof/>
+          <w:sz w:val="18"/>
+          <w:szCs w:val="16"/>
         </w:rPr>
         <w:t>CalendarBase</w:t>
       </w:r>
@@ -756,6 +752,8 @@
         <w:spacing w:before="60" w:after="0" w:line="256" w:lineRule="auto"/>
         <w:rPr>
           <w:noProof/>
+          <w:sz w:val="18"/>
+          <w:szCs w:val="16"/>
         </w:rPr>
       </w:pPr>
       <w:r>
@@ -763,23 +761,41 @@
           <w:b/>
           <w:bCs/>
           <w:noProof/>
+          <w:sz w:val="18"/>
+          <w:szCs w:val="16"/>
         </w:rPr>
         <w:t>Decorators:</w:t>
       </w:r>
       <w:r>
+        <w:rPr>
+          <w:sz w:val="18"/>
+          <w:szCs w:val="16"/>
+        </w:rPr>
         <w:t xml:space="preserve"> </w:t>
       </w:r>
       <w:proofErr w:type="spellStart"/>
       <w:r>
-        <w:t>CalendarActivityImpl</w:t>
+        <w:rPr>
+          <w:sz w:val="18"/>
+          <w:szCs w:val="16"/>
+        </w:rPr>
+        <w:t>WeekendCalendarImpl</w:t>
       </w:r>
       <w:proofErr w:type="spellEnd"/>
       <w:r>
+        <w:rPr>
+          <w:sz w:val="18"/>
+          <w:szCs w:val="16"/>
+        </w:rPr>
         <w:t xml:space="preserve"> and </w:t>
       </w:r>
       <w:proofErr w:type="spellStart"/>
       <w:r>
-        <w:t>CalendarEvent</w:t>
+        <w:rPr>
+          <w:sz w:val="18"/>
+          <w:szCs w:val="16"/>
+        </w:rPr>
+        <w:t>AlwaysWorkingTimeCalendarImpl</w:t>
       </w:r>
       <w:proofErr w:type="spellEnd"/>
     </w:p>
@@ -2149,7 +2165,6 @@
   <w:style w:type="character" w:default="1" w:styleId="Tipodeletrapredefinidodopargrafo">
     <w:name w:val="Default Paragraph Font"/>
     <w:uiPriority w:val="1"/>
-    <w:semiHidden/>
     <w:unhideWhenUsed/>
   </w:style>
   <w:style w:type="table" w:default="1" w:styleId="Tabelanormal">

</xml_diff>